<commit_message>
changes to report added
</commit_message>
<xml_diff>
--- a/docs/REPORT.docx
+++ b/docs/REPORT.docx
@@ -166,7 +166,15 @@
         <w:t xml:space="preserve"> t</w:t>
       </w:r>
       <w:r>
-        <w:t>he Printable interface (returnInfoString method).</w:t>
+        <w:t>he Printable interface (returnInfoString</w:t>
+      </w:r>
+      <w:r>
+        <w:t>()</w:t>
+      </w:r>
+      <w:bookmarkStart w:id="0" w:name="_GoBack"/>
+      <w:bookmarkEnd w:id="0"/>
+      <w:r>
+        <w:t xml:space="preserve"> method).</w:t>
       </w:r>
     </w:p>
     <w:p>
@@ -817,8 +825,6 @@
       <w:r>
         <w:t xml:space="preserve"> format.</w:t>
       </w:r>
-      <w:bookmarkStart w:id="0" w:name="_GoBack"/>
-      <w:bookmarkEnd w:id="0"/>
     </w:p>
     <w:p>
       <w:pPr>
@@ -905,13 +911,14 @@
         <w:spacing w:after="0"/>
         <w:contextualSpacing/>
       </w:pPr>
-      <w:proofErr w:type="gramStart"/>
-      <w:r>
-        <w:t>checkId(</w:t>
-      </w:r>
-      <w:proofErr w:type="gramEnd"/>
-      <w:r>
-        <w:t>id: String): Ensures that a given ID is not already registered.</w:t>
+      <w:r>
+        <w:t>assigned</w:t>
+      </w:r>
+      <w:r>
+        <w:t>Id(id: String):</w:t>
+      </w:r>
+      <w:r>
+        <w:t xml:space="preserve"> Check if a given ID is registered for some Pokémon</w:t>
       </w:r>
     </w:p>
     <w:p>
@@ -988,13 +995,41 @@
     </w:p>
     <w:p>
       <w:pPr>
+        <w:pStyle w:val="Prrafodelista"/>
+        <w:spacing w:after="0"/>
+      </w:pPr>
+    </w:p>
+    <w:p>
+      <w:pPr>
+        <w:pStyle w:val="Prrafodelista"/>
+        <w:spacing w:after="0"/>
+      </w:pPr>
+    </w:p>
+    <w:p>
+      <w:pPr>
         <w:ind w:left="142"/>
       </w:pPr>
+      <w:r>
+        <w:t>The link to the GitHub rep</w:t>
+      </w:r>
+      <w:r>
+        <w:t>ository containing the project:</w:t>
+      </w:r>
+    </w:p>
+    <w:p>
+      <w:hyperlink r:id="rId8" w:history="1">
+        <w:r>
+          <w:rPr>
+            <w:rStyle w:val="Hipervnculo"/>
+          </w:rPr>
+          <w:t>https://github.com/Vitaliya25/UT1_Tarea_Final_Vitaliya_Skral</w:t>
+        </w:r>
+      </w:hyperlink>
     </w:p>
     <w:p/>
     <w:sectPr>
-      <w:headerReference w:type="default" r:id="rId8"/>
-      <w:footerReference w:type="default" r:id="rId9"/>
+      <w:headerReference w:type="default" r:id="rId9"/>
+      <w:footerReference w:type="default" r:id="rId10"/>
       <w:pgSz w:w="12240" w:h="15840"/>
       <w:pgMar w:top="1418" w:right="1701" w:bottom="1418" w:left="1701" w:header="454" w:footer="284" w:gutter="0"/>
       <w:cols w:space="720"/>
@@ -1132,7 +1167,7 @@
               <w:noProof/>
               <w:snapToGrid w:val="0"/>
             </w:rPr>
-            <w:t>2</w:t>
+            <w:t>1</w:t>
           </w:r>
           <w:r>
             <w:rPr>

</xml_diff>